<commit_message>
Sistema integrado com Electron - Funcional
Nesta versão o sistema foi integrado ao electron e funciona com o localStorage
</commit_message>
<xml_diff>
--- a/SpotEasy_Documentação.docx
+++ b/SpotEasy_Documentação.docx
@@ -5,10 +5,6 @@
     <w:p>
       <w:pPr>
         <w:pStyle w:val="Ttulo1"/>
-        <w:rPr>
-          <w:i/>
-          <w:iCs/>
-        </w:rPr>
       </w:pPr>
       <w:proofErr w:type="spellStart"/>
       <w:r>
@@ -35,6 +31,46 @@
         <w:pStyle w:val="Ttulo1"/>
       </w:pPr>
       <w:r>
+        <w:t>Descrição do sistema</w:t>
+      </w:r>
+    </w:p>
+    <w:p>
+      <w:pPr>
+        <w:pStyle w:val="SemEspaamento"/>
+      </w:pPr>
+      <w:r>
+        <w:t xml:space="preserve">O Sistema de Gerenciamento de Estacionamento foi desenvolvido para facilitar a administração de estacionamentos, permitindo o registro de veículos, controle de entradas e saídas, cálculo de tarifas e geração de relatórios. O sistema é implementado em </w:t>
+      </w:r>
+      <w:proofErr w:type="spellStart"/>
+      <w:r>
+        <w:t>JavaScript</w:t>
+      </w:r>
+      <w:proofErr w:type="spellEnd"/>
+      <w:r>
+        <w:t xml:space="preserve"> e segue uma arquitetura modular para fácil manutenção e escalabilidade.</w:t>
+      </w:r>
+    </w:p>
+    <w:p>
+      <w:pPr>
+        <w:pStyle w:val="Ttulo1"/>
+      </w:pPr>
+      <w:r>
+        <w:t>Público-alvo</w:t>
+      </w:r>
+    </w:p>
+    <w:p>
+      <w:pPr>
+        <w:pStyle w:val="SemEspaamento"/>
+      </w:pPr>
+      <w:r>
+        <w:t>Este sistema foi projetado para ser utilizado por operadores de estacionamento, gerentes e administradores que precisam monitorar e controlar o fluxo de veículos dentro de um estacionamento.</w:t>
+      </w:r>
+    </w:p>
+    <w:p>
+      <w:pPr>
+        <w:pStyle w:val="Ttulo1"/>
+      </w:pPr>
+      <w:r>
         <w:t>Objetivo:</w:t>
       </w:r>
     </w:p>
@@ -221,270 +257,1148 @@
     </w:p>
     <w:p>
       <w:r>
+        <w:t>O sistema deve permitir r</w:t>
+      </w:r>
+      <w:r>
+        <w:t>egistrar histórico de ocupação das vagas.</w:t>
+      </w:r>
+    </w:p>
+    <w:p>
+      <w:pPr>
+        <w:pStyle w:val="Ttulo2"/>
+      </w:pPr>
+    </w:p>
+    <w:p>
+      <w:pPr>
+        <w:pStyle w:val="Ttulo2"/>
+      </w:pPr>
+      <w:r>
+        <w:t>Relatórios e Estatísticas:</w:t>
+      </w:r>
+    </w:p>
+    <w:p>
+      <w:r>
+        <w:t>O sistema deve permitir g</w:t>
+      </w:r>
+      <w:r>
+        <w:t>erar relatórios de entradas e saídas de veículos;</w:t>
+      </w:r>
+    </w:p>
+    <w:p>
+      <w:r>
+        <w:t>O sistema deve permitir a</w:t>
+      </w:r>
+      <w:r>
+        <w:t>presentar dados sobre a arrecadação;</w:t>
+      </w:r>
+    </w:p>
+    <w:p>
+      <w:r>
+        <w:t>O sistema deve permitir i</w:t>
+      </w:r>
+      <w:r>
+        <w:t>ndicar o índice de ocupação das vagas;</w:t>
+      </w:r>
+    </w:p>
+    <w:p>
+      <w:r>
+        <w:t>O sistema deve permitir i</w:t>
+      </w:r>
+      <w:r>
+        <w:t>dentificar horários de pico de movimento;</w:t>
+      </w:r>
+    </w:p>
+    <w:p/>
+    <w:p>
+      <w:pPr>
+        <w:pStyle w:val="Ttulo2"/>
+      </w:pPr>
+      <w:r>
+        <w:t>Regras de Negócio:</w:t>
+      </w:r>
+    </w:p>
+    <w:p>
+      <w:pPr>
+        <w:pStyle w:val="Ttulo3"/>
+      </w:pPr>
+      <w:r>
+        <w:t>Tarifas:</w:t>
+      </w:r>
+    </w:p>
+    <w:p>
+      <w:r>
+        <w:t>O sistema deve permitir d</w:t>
+      </w:r>
+      <w:r>
+        <w:t>efinir diferentes tarifas por tipo de veículo (carro, moto, caminhão, etc.);</w:t>
+      </w:r>
+    </w:p>
+    <w:p>
+      <w:r>
+        <w:t>O sistema deve permitir e</w:t>
+      </w:r>
+      <w:r>
+        <w:t>stabelecer tarifas diferenciadas por período (horário normal, noturno, feriados, etc.);</w:t>
+      </w:r>
+    </w:p>
+    <w:p/>
+    <w:p>
+      <w:pPr>
+        <w:pStyle w:val="Ttulo3"/>
+      </w:pPr>
+      <w:r>
+        <w:t>Formas de Pagamento:</w:t>
+      </w:r>
+    </w:p>
+    <w:p>
+      <w:r>
+        <w:t>O sistema deve permitir a</w:t>
+      </w:r>
+      <w:r>
+        <w:t>ceitar dinheiro, cartão de débito e</w:t>
+      </w:r>
+      <w:r>
+        <w:t>, c</w:t>
+      </w:r>
+      <w:r>
+        <w:t>artão de crédito</w:t>
+      </w:r>
+      <w:r>
+        <w:t xml:space="preserve"> e </w:t>
+      </w:r>
+      <w:proofErr w:type="spellStart"/>
+      <w:r>
+        <w:t>pix</w:t>
+      </w:r>
+      <w:proofErr w:type="spellEnd"/>
+      <w:r>
+        <w:t>;</w:t>
+      </w:r>
+    </w:p>
+    <w:p>
+      <w:r>
+        <w:t>O sistema deve permitir i</w:t>
+      </w:r>
+      <w:r>
+        <w:t>ntegrar com sistemas de pagamento eletrônico.</w:t>
+      </w:r>
+    </w:p>
+    <w:p/>
+    <w:p>
+      <w:pPr>
+        <w:pStyle w:val="Ttulo2"/>
+      </w:pPr>
+      <w:r>
+        <w:t>Segurança:</w:t>
+      </w:r>
+    </w:p>
+    <w:p>
+      <w:r>
+        <w:t>O sistema deve permitir c</w:t>
+      </w:r>
+      <w:r>
+        <w:t>ontrolar o acesso ao sistema de gerenciamento;</w:t>
+      </w:r>
+    </w:p>
+    <w:p>
+      <w:r>
         <w:t xml:space="preserve">O sistema deve permitir </w:t>
       </w:r>
-      <w:r>
-        <w:t>a reserva de vagas (opcional);</w:t>
-      </w:r>
-    </w:p>
-    <w:p>
-      <w:r>
-        <w:t>O sistema deve permitir r</w:t>
-      </w:r>
-      <w:r>
-        <w:t>egistrar histórico de ocupação das vagas.</w:t>
+      <w:proofErr w:type="spellStart"/>
+      <w:r>
+        <w:t>rl</w:t>
+      </w:r>
+      <w:r>
+        <w:t>egistrar</w:t>
+      </w:r>
+      <w:proofErr w:type="spellEnd"/>
+      <w:r>
+        <w:t xml:space="preserve"> todas as operações realizadas no sistema.</w:t>
+      </w:r>
+    </w:p>
+    <w:p/>
+    <w:p>
+      <w:pPr>
+        <w:pStyle w:val="Ttulo1"/>
+      </w:pPr>
+      <w:r>
+        <w:t>Usabilidade</w:t>
       </w:r>
     </w:p>
     <w:p>
       <w:pPr>
         <w:pStyle w:val="Ttulo2"/>
       </w:pPr>
-    </w:p>
-    <w:p>
-      <w:pPr>
-        <w:pStyle w:val="Ttulo2"/>
-      </w:pPr>
-      <w:r>
-        <w:t>Relatórios e Estatísticas:</w:t>
-      </w:r>
-    </w:p>
-    <w:p>
-      <w:r>
-        <w:t>O sistema deve permitir g</w:t>
-      </w:r>
-      <w:r>
-        <w:t>erar relatórios de entradas e saídas de veículos;</w:t>
-      </w:r>
-    </w:p>
-    <w:p>
-      <w:r>
-        <w:t>O sistema deve permitir a</w:t>
-      </w:r>
-      <w:r>
-        <w:t>presentar dados sobre a arrecadação;</w:t>
-      </w:r>
-    </w:p>
-    <w:p>
-      <w:r>
-        <w:t>O sistema deve permitir i</w:t>
-      </w:r>
-      <w:r>
-        <w:t>ndicar o índice de ocupação das vagas;</w:t>
-      </w:r>
-    </w:p>
-    <w:p>
-      <w:r>
-        <w:t>O sistema deve permitir i</w:t>
-      </w:r>
-      <w:r>
-        <w:t>dentificar horários de pico de movimento;</w:t>
-      </w:r>
-    </w:p>
-    <w:p/>
-    <w:p>
-      <w:pPr>
-        <w:pStyle w:val="Ttulo2"/>
-      </w:pPr>
-      <w:r>
-        <w:t>Regras de Negócio:</w:t>
-      </w:r>
-    </w:p>
-    <w:p>
-      <w:pPr>
-        <w:pStyle w:val="Ttulo3"/>
-      </w:pPr>
-      <w:r>
-        <w:t>Tarifas:</w:t>
-      </w:r>
-    </w:p>
-    <w:p>
-      <w:r>
-        <w:t>O sistema deve permitir d</w:t>
-      </w:r>
-      <w:r>
-        <w:t>efinir diferentes tarifas por tipo de veículo (carro, moto, caminhão, etc.);</w:t>
-      </w:r>
-    </w:p>
-    <w:p>
-      <w:r>
-        <w:t>O sistema deve permitir e</w:t>
-      </w:r>
-      <w:r>
-        <w:t>stabelecer tarifas diferenciadas por período (horário normal, noturno, feriados, etc.);</w:t>
-      </w:r>
-    </w:p>
-    <w:p>
-      <w:r>
-        <w:t>O sistema deve permitir o</w:t>
-      </w:r>
-      <w:r>
-        <w:t>ferecer descontos para clientes frequentes ou mensalistas;</w:t>
-      </w:r>
-    </w:p>
-    <w:p>
-      <w:r>
-        <w:t xml:space="preserve">O sistema deve permitir </w:t>
-      </w:r>
-      <w:r>
-        <w:t>a definição de tarifas promocionais.</w:t>
-      </w:r>
-    </w:p>
-    <w:p>
-      <w:r>
-        <w:t xml:space="preserve">O sistema deve </w:t>
-      </w:r>
-      <w:r>
-        <w:t>permitir considerar</w:t>
-      </w:r>
-      <w:r>
-        <w:t xml:space="preserve"> a fração de hora como tempo mínimo de cobrança;</w:t>
-      </w:r>
-    </w:p>
-    <w:p>
-      <w:r>
-        <w:t>O sistema deve permitir a</w:t>
-      </w:r>
-      <w:r>
-        <w:t>rredondar o tempo de permanência para cima, a cada X minutos;</w:t>
-      </w:r>
-    </w:p>
-    <w:p>
-      <w:r>
-        <w:t>O sistema deve permitir e</w:t>
-      </w:r>
-      <w:r>
-        <w:t>stabelecer um tempo máximo de permanência;</w:t>
-      </w:r>
-    </w:p>
-    <w:p>
-      <w:r>
-        <w:t>O sistema deve permitir c</w:t>
-      </w:r>
-      <w:r>
-        <w:t>obrar tarifa adicional por excedente de tempo.</w:t>
-      </w:r>
-    </w:p>
-    <w:p>
-      <w:pPr>
-        <w:pStyle w:val="Ttulo3"/>
-      </w:pPr>
-      <w:r>
-        <w:t>Formas de Pagamento:</w:t>
-      </w:r>
-    </w:p>
-    <w:p>
-      <w:r>
-        <w:t>O sistema deve permitir a</w:t>
-      </w:r>
-      <w:r>
-        <w:t>ceitar dinheiro, cartão de débito e</w:t>
-      </w:r>
-      <w:r>
-        <w:t>, c</w:t>
-      </w:r>
-      <w:r>
-        <w:t>artão de crédito</w:t>
-      </w:r>
+      <w:r>
+        <w:t>Classes Principais</w:t>
+      </w:r>
+    </w:p>
+    <w:p>
+      <w:pPr>
+        <w:pStyle w:val="SemEspaamento"/>
+      </w:pPr>
+      <w:r>
+        <w:t>Veiculo</w:t>
+      </w:r>
+    </w:p>
+    <w:p>
+      <w:pPr>
+        <w:pStyle w:val="SemEspaamento"/>
+      </w:pPr>
+    </w:p>
+    <w:p>
+      <w:pPr>
+        <w:pStyle w:val="SemEspaamento"/>
+      </w:pPr>
+      <w:r>
+        <w:t>Descrição: Representa um veículo.</w:t>
+      </w:r>
+    </w:p>
+    <w:p>
+      <w:pPr>
+        <w:pStyle w:val="SemEspaamento"/>
+      </w:pPr>
+    </w:p>
+    <w:p>
+      <w:pPr>
+        <w:pStyle w:val="SemEspaamento"/>
+      </w:pPr>
+      <w:r>
+        <w:t>Propriedades:</w:t>
+      </w:r>
+    </w:p>
+    <w:p>
+      <w:pPr>
+        <w:pStyle w:val="SemEspaamento"/>
+      </w:pPr>
+      <w:r>
+        <w:t>placa: Placa do veículo.</w:t>
+      </w:r>
+    </w:p>
+    <w:p>
+      <w:pPr>
+        <w:pStyle w:val="SemEspaamento"/>
+      </w:pPr>
+      <w:r>
+        <w:t>modelo: Modelo do veículo.</w:t>
+      </w:r>
+    </w:p>
+    <w:p>
+      <w:pPr>
+        <w:pStyle w:val="SemEspaamento"/>
+      </w:pPr>
+      <w:r>
+        <w:t>cor: Cor do veículo.</w:t>
+      </w:r>
+    </w:p>
+    <w:p>
+      <w:pPr>
+        <w:pStyle w:val="SemEspaamento"/>
+      </w:pPr>
+      <w:r>
+        <w:t>tipo: Tipo de veículo (moto, carro, micro-ônibus).</w:t>
+      </w:r>
+    </w:p>
+    <w:p>
+      <w:pPr>
+        <w:pStyle w:val="SemEspaamento"/>
+      </w:pPr>
+      <w:proofErr w:type="spellStart"/>
+      <w:r>
+        <w:lastRenderedPageBreak/>
+        <w:t>Checkin</w:t>
+      </w:r>
+      <w:proofErr w:type="spellEnd"/>
+    </w:p>
+    <w:p>
+      <w:pPr>
+        <w:pStyle w:val="SemEspaamento"/>
+      </w:pPr>
+    </w:p>
+    <w:p>
+      <w:pPr>
+        <w:pStyle w:val="SemEspaamento"/>
+      </w:pPr>
+      <w:r>
+        <w:t>Descrição: Representa o check-in de um veículo no estacionamento.</w:t>
+      </w:r>
+    </w:p>
+    <w:p>
+      <w:pPr>
+        <w:pStyle w:val="SemEspaamento"/>
+      </w:pPr>
+    </w:p>
+    <w:p>
+      <w:pPr>
+        <w:pStyle w:val="SemEspaamento"/>
+      </w:pPr>
+      <w:r>
+        <w:t>Propriedades:</w:t>
+      </w:r>
+    </w:p>
+    <w:p>
+      <w:pPr>
+        <w:pStyle w:val="SemEspaamento"/>
+      </w:pPr>
+      <w:proofErr w:type="spellStart"/>
+      <w:r>
+        <w:t>veiculo</w:t>
+      </w:r>
+      <w:proofErr w:type="spellEnd"/>
+      <w:r>
+        <w:t xml:space="preserve">: Instância da classe </w:t>
+      </w:r>
+      <w:proofErr w:type="spellStart"/>
+      <w:r>
+        <w:t>Veiculo</w:t>
+      </w:r>
+      <w:proofErr w:type="spellEnd"/>
+      <w:r>
+        <w:t>.</w:t>
+      </w:r>
+    </w:p>
+    <w:p>
+      <w:pPr>
+        <w:pStyle w:val="SemEspaamento"/>
+      </w:pPr>
+      <w:r>
+        <w:t>vaga: Identificação da vaga ocupada.</w:t>
+      </w:r>
+    </w:p>
+    <w:p>
+      <w:pPr>
+        <w:pStyle w:val="SemEspaamento"/>
+      </w:pPr>
+      <w:proofErr w:type="spellStart"/>
+      <w:r>
+        <w:t>dataEntrada</w:t>
+      </w:r>
+      <w:proofErr w:type="spellEnd"/>
+      <w:r>
+        <w:t>: Data de entrada do veículo.</w:t>
+      </w:r>
+    </w:p>
+    <w:p>
+      <w:pPr>
+        <w:pStyle w:val="SemEspaamento"/>
+      </w:pPr>
+      <w:proofErr w:type="spellStart"/>
+      <w:r>
+        <w:t>horaEntrada</w:t>
+      </w:r>
+      <w:proofErr w:type="spellEnd"/>
+      <w:r>
+        <w:t>: Hora de entrada do veículo.</w:t>
+      </w:r>
+    </w:p>
+    <w:p>
+      <w:pPr>
+        <w:pStyle w:val="SemEspaamento"/>
+      </w:pPr>
+    </w:p>
+    <w:p>
+      <w:pPr>
+        <w:pStyle w:val="SemEspaamento"/>
+      </w:pPr>
+      <w:r>
+        <w:t>Checkout</w:t>
+      </w:r>
+    </w:p>
+    <w:p>
+      <w:pPr>
+        <w:pStyle w:val="SemEspaamento"/>
+      </w:pPr>
+    </w:p>
+    <w:p>
+      <w:pPr>
+        <w:pStyle w:val="SemEspaamento"/>
+      </w:pPr>
+      <w:r>
+        <w:t xml:space="preserve">Descrição: </w:t>
+      </w:r>
+      <w:proofErr w:type="spellStart"/>
+      <w:r>
+        <w:t>Extende</w:t>
+      </w:r>
+      <w:proofErr w:type="spellEnd"/>
+      <w:r>
+        <w:t xml:space="preserve"> a classe </w:t>
+      </w:r>
+      <w:proofErr w:type="spellStart"/>
+      <w:r>
+        <w:t>Checkin</w:t>
+      </w:r>
+      <w:proofErr w:type="spellEnd"/>
+      <w:r>
+        <w:t xml:space="preserve"> e adiciona funcionalidades de </w:t>
+      </w:r>
+      <w:proofErr w:type="spellStart"/>
+      <w:r>
+        <w:t>check-out</w:t>
+      </w:r>
+      <w:proofErr w:type="spellEnd"/>
+      <w:r>
+        <w:t>.</w:t>
+      </w:r>
+    </w:p>
+    <w:p>
+      <w:pPr>
+        <w:pStyle w:val="SemEspaamento"/>
+      </w:pPr>
+    </w:p>
+    <w:p>
+      <w:pPr>
+        <w:pStyle w:val="SemEspaamento"/>
+      </w:pPr>
+      <w:r>
+        <w:t>Propriedades:</w:t>
+      </w:r>
+    </w:p>
+    <w:p>
+      <w:pPr>
+        <w:pStyle w:val="SemEspaamento"/>
+      </w:pPr>
+      <w:proofErr w:type="spellStart"/>
+      <w:r>
+        <w:t>dataSaida</w:t>
+      </w:r>
+      <w:proofErr w:type="spellEnd"/>
+      <w:r>
+        <w:t>: Data de saída do veículo.</w:t>
+      </w:r>
+    </w:p>
+    <w:p>
+      <w:pPr>
+        <w:pStyle w:val="SemEspaamento"/>
+      </w:pPr>
+      <w:proofErr w:type="spellStart"/>
+      <w:r>
+        <w:t>horaSaida</w:t>
+      </w:r>
+      <w:proofErr w:type="spellEnd"/>
+      <w:r>
+        <w:t>: Hora de saída do veículo.</w:t>
+      </w:r>
+    </w:p>
+    <w:p>
+      <w:pPr>
+        <w:pStyle w:val="SemEspaamento"/>
+      </w:pPr>
+      <w:r>
+        <w:t>tarifa: Valor calculado pela permanência.</w:t>
+      </w:r>
+    </w:p>
+    <w:p>
+      <w:pPr>
+        <w:pStyle w:val="SemEspaamento"/>
+      </w:pPr>
+      <w:r>
+        <w:t>Métodos:</w:t>
+      </w:r>
+    </w:p>
+    <w:p>
+      <w:pPr>
+        <w:pStyle w:val="SemEspaamento"/>
+      </w:pPr>
+      <w:proofErr w:type="spellStart"/>
+      <w:proofErr w:type="gramStart"/>
+      <w:r>
+        <w:t>calcularPermanencia</w:t>
+      </w:r>
+      <w:proofErr w:type="spellEnd"/>
+      <w:r>
+        <w:t>(</w:t>
+      </w:r>
+      <w:proofErr w:type="gramEnd"/>
+      <w:r>
+        <w:t>): Calcula o tempo de permanência do veículo em horas.</w:t>
+      </w:r>
+    </w:p>
+    <w:p>
+      <w:pPr>
+        <w:pStyle w:val="SemEspaamento"/>
+      </w:pPr>
+      <w:proofErr w:type="spellStart"/>
+      <w:r>
+        <w:t>calcularTarifa</w:t>
+      </w:r>
+      <w:proofErr w:type="spellEnd"/>
+      <w:r>
+        <w:t>(</w:t>
+      </w:r>
+      <w:proofErr w:type="spellStart"/>
+      <w:r>
+        <w:t>valorPorHora</w:t>
+      </w:r>
+      <w:proofErr w:type="spellEnd"/>
+      <w:r>
+        <w:t>): Calcula a tarifa com base no tempo de permanência e valor por hora.</w:t>
+      </w:r>
+    </w:p>
+    <w:p>
+      <w:pPr>
+        <w:pStyle w:val="SemEspaamento"/>
+      </w:pPr>
+    </w:p>
+    <w:p>
+      <w:pPr>
+        <w:pStyle w:val="SemEspaamento"/>
+      </w:pPr>
+      <w:r>
+        <w:t>Vaga</w:t>
+      </w:r>
+    </w:p>
+    <w:p>
+      <w:pPr>
+        <w:pStyle w:val="SemEspaamento"/>
+      </w:pPr>
+    </w:p>
+    <w:p>
+      <w:pPr>
+        <w:pStyle w:val="SemEspaamento"/>
+      </w:pPr>
+      <w:r>
+        <w:t>Descrição: Representa uma vaga no estacionamento.</w:t>
+      </w:r>
+    </w:p>
+    <w:p>
+      <w:pPr>
+        <w:pStyle w:val="SemEspaamento"/>
+      </w:pPr>
+    </w:p>
+    <w:p>
+      <w:pPr>
+        <w:pStyle w:val="SemEspaamento"/>
+      </w:pPr>
+      <w:r>
+        <w:t>Propriedades:</w:t>
+      </w:r>
+    </w:p>
+    <w:p>
+      <w:pPr>
+        <w:pStyle w:val="SemEspaamento"/>
+      </w:pPr>
+      <w:r>
+        <w:t>id: Identificação da vaga.</w:t>
+      </w:r>
+    </w:p>
+    <w:p>
+      <w:pPr>
+        <w:pStyle w:val="SemEspaamento"/>
+      </w:pPr>
+      <w:r>
+        <w:t>tipo: Tipo de veículo que a vaga suporta.</w:t>
+      </w:r>
+    </w:p>
+    <w:p>
+      <w:pPr>
+        <w:pStyle w:val="SemEspaamento"/>
+      </w:pPr>
+      <w:proofErr w:type="spellStart"/>
+      <w:r>
+        <w:t>disp</w:t>
+      </w:r>
+      <w:proofErr w:type="spellEnd"/>
+      <w:r>
+        <w:t>: Estado da vaga (livre ou ocupada).</w:t>
+      </w:r>
+    </w:p>
+    <w:p>
+      <w:pPr>
+        <w:pStyle w:val="SemEspaamento"/>
+      </w:pPr>
+    </w:p>
+    <w:p>
+      <w:pPr>
+        <w:pStyle w:val="SemEspaamento"/>
+      </w:pPr>
+      <w:r>
+        <w:t>Métodos:</w:t>
+      </w:r>
+    </w:p>
+    <w:p>
+      <w:pPr>
+        <w:pStyle w:val="SemEspaamento"/>
+      </w:pPr>
+      <w:proofErr w:type="gramStart"/>
+      <w:r>
+        <w:t>ocupar(</w:t>
+      </w:r>
+      <w:proofErr w:type="gramEnd"/>
+      <w:r>
+        <w:t>): Define a vaga como ocupada.</w:t>
+      </w:r>
+    </w:p>
+    <w:p>
+      <w:pPr>
+        <w:pStyle w:val="SemEspaamento"/>
+      </w:pPr>
+      <w:proofErr w:type="gramStart"/>
+      <w:r>
+        <w:t>liberar(</w:t>
+      </w:r>
+      <w:proofErr w:type="gramEnd"/>
+      <w:r>
+        <w:t>): Define a vaga como livre.</w:t>
+      </w:r>
+    </w:p>
+    <w:p>
+      <w:pPr>
+        <w:pStyle w:val="SemEspaamento"/>
+      </w:pPr>
+      <w:r>
+        <w:t>Funções e Interações</w:t>
+      </w:r>
+    </w:p>
+    <w:p>
+      <w:pPr>
+        <w:pStyle w:val="SemEspaamento"/>
+      </w:pPr>
+    </w:p>
+    <w:p>
+      <w:pPr>
+        <w:pStyle w:val="SemEspaamento"/>
+      </w:pPr>
+      <w:proofErr w:type="spellStart"/>
+      <w:proofErr w:type="gramStart"/>
+      <w:r>
+        <w:t>criarMapa</w:t>
+      </w:r>
+      <w:proofErr w:type="spellEnd"/>
+      <w:r>
+        <w:t>(</w:t>
+      </w:r>
+      <w:proofErr w:type="gramEnd"/>
+      <w:r>
+        <w:t>)</w:t>
+      </w:r>
+    </w:p>
+    <w:p>
+      <w:pPr>
+        <w:pStyle w:val="SemEspaamento"/>
+      </w:pPr>
+    </w:p>
+    <w:p>
+      <w:pPr>
+        <w:pStyle w:val="SemEspaamento"/>
+      </w:pPr>
+      <w:r>
+        <w:t xml:space="preserve">Descrição: Cria o mapa de vagas baseado na quantidade de vagas para motos, carros </w:t>
+      </w:r>
+    </w:p>
+    <w:p>
+      <w:pPr>
+        <w:pStyle w:val="SemEspaamento"/>
+      </w:pPr>
+    </w:p>
+    <w:p>
+      <w:pPr>
+        <w:pStyle w:val="SemEspaamento"/>
+      </w:pPr>
+      <w:r>
+        <w:t>e micro-ônibus definidas pelo usuário. As vagas são armazenadas na variável global vagas.</w:t>
+      </w:r>
+    </w:p>
+    <w:p>
+      <w:pPr>
+        <w:pStyle w:val="SemEspaamento"/>
+      </w:pPr>
+      <w:r>
+        <w:t>Interações:</w:t>
+      </w:r>
+    </w:p>
+    <w:p>
+      <w:pPr>
+        <w:pStyle w:val="SemEspaamento"/>
+      </w:pPr>
+      <w:r>
+        <w:t>Atualiza o mapa visual e o dashboard com as informações das vagas.</w:t>
+      </w:r>
+    </w:p>
+    <w:p>
+      <w:pPr>
+        <w:pStyle w:val="SemEspaamento"/>
+      </w:pPr>
+      <w:r>
+        <w:t xml:space="preserve">Salva os dados das vagas no </w:t>
+      </w:r>
+      <w:proofErr w:type="spellStart"/>
+      <w:r>
+        <w:t>localStorage</w:t>
+      </w:r>
+      <w:proofErr w:type="spellEnd"/>
+      <w:r>
+        <w:t>.</w:t>
+      </w:r>
+    </w:p>
+    <w:p>
+      <w:pPr>
+        <w:pStyle w:val="SemEspaamento"/>
+      </w:pPr>
+    </w:p>
+    <w:p>
+      <w:pPr>
+        <w:pStyle w:val="SemEspaamento"/>
+      </w:pPr>
+      <w:proofErr w:type="spellStart"/>
+      <w:proofErr w:type="gramStart"/>
+      <w:r>
+        <w:t>salvarDados</w:t>
+      </w:r>
+      <w:proofErr w:type="spellEnd"/>
+      <w:r>
+        <w:t>(</w:t>
+      </w:r>
+      <w:proofErr w:type="gramEnd"/>
+      <w:r>
+        <w:t xml:space="preserve">) e </w:t>
+      </w:r>
+      <w:proofErr w:type="spellStart"/>
+      <w:r>
+        <w:t>carregarDados</w:t>
+      </w:r>
+      <w:proofErr w:type="spellEnd"/>
+      <w:r>
+        <w:t>()</w:t>
+      </w:r>
+    </w:p>
+    <w:p>
+      <w:pPr>
+        <w:pStyle w:val="SemEspaamento"/>
+      </w:pPr>
+    </w:p>
+    <w:p>
+      <w:pPr>
+        <w:pStyle w:val="SemEspaamento"/>
+      </w:pPr>
+      <w:r>
+        <w:t xml:space="preserve">Descrição: </w:t>
+      </w:r>
+      <w:proofErr w:type="spellStart"/>
+      <w:proofErr w:type="gramStart"/>
+      <w:r>
+        <w:t>salvarDados</w:t>
+      </w:r>
+      <w:proofErr w:type="spellEnd"/>
+      <w:r>
+        <w:t>(</w:t>
+      </w:r>
+      <w:proofErr w:type="gramEnd"/>
+      <w:r>
+        <w:t xml:space="preserve">) salva o estado atual das vagas no </w:t>
+      </w:r>
+      <w:proofErr w:type="spellStart"/>
+      <w:r>
+        <w:t>localStorage</w:t>
+      </w:r>
+      <w:proofErr w:type="spellEnd"/>
       <w:r>
         <w:t xml:space="preserve"> e </w:t>
       </w:r>
       <w:proofErr w:type="spellStart"/>
       <w:r>
-        <w:t>pix</w:t>
-      </w:r>
-      <w:proofErr w:type="spellEnd"/>
-      <w:r>
-        <w:t>;</w:t>
-      </w:r>
-    </w:p>
-    <w:p>
-      <w:r>
-        <w:t>O sistema deve permitir i</w:t>
-      </w:r>
-      <w:r>
-        <w:t>ntegrar com sistemas de pagamento eletrônico.</w:t>
-      </w:r>
-    </w:p>
-    <w:p/>
-    <w:p>
-      <w:pPr>
-        <w:pStyle w:val="Ttulo2"/>
-      </w:pPr>
-      <w:r>
-        <w:t>Segurança:</w:t>
-      </w:r>
-    </w:p>
-    <w:p>
-      <w:r>
-        <w:t>O sistema deve permitir c</w:t>
-      </w:r>
-      <w:r>
-        <w:t>ontrolar o acesso ao sistema de gerenciamento;</w:t>
-      </w:r>
-    </w:p>
-    <w:p>
-      <w:r>
-        <w:t xml:space="preserve">O sistema deve permitir </w:t>
-      </w:r>
-      <w:proofErr w:type="spellStart"/>
-      <w:r>
-        <w:t>rl</w:t>
-      </w:r>
-      <w:r>
-        <w:t>egistrar</w:t>
-      </w:r>
-      <w:proofErr w:type="spellEnd"/>
-      <w:r>
-        <w:t xml:space="preserve"> todas as operações realizadas no sistema.</w:t>
-      </w:r>
-    </w:p>
-    <w:p/>
-    <w:p/>
-    <w:p>
-      <w:r>
-        <w:t>As regras de negócio acima são apenas um ponto de partida e podem ser adaptadas às necessidades específicas do negócio.</w:t>
-      </w:r>
-    </w:p>
-    <w:p>
-      <w:r>
-        <w:t>O sistema deve ser flexível e permitir a alteração das regras de negócio de acordo com as necessidades do cliente.</w:t>
-      </w:r>
-    </w:p>
-    <w:p/>
-    <w:p>
-      <w:r>
-        <w:t>Projetar um sistema modular e escalável, que possa ser facilmente adaptado às necessidades futuras;</w:t>
-      </w:r>
-    </w:p>
-    <w:p>
-      <w:pPr>
-        <w:pStyle w:val="Ttulo1"/>
-      </w:pPr>
+        <w:t>carregarDados</w:t>
+      </w:r>
+      <w:proofErr w:type="spellEnd"/>
+      <w:r>
+        <w:t>() restaura esses dados quando a página é recarregada.</w:t>
+      </w:r>
+    </w:p>
+    <w:p>
+      <w:pPr>
+        <w:pStyle w:val="SemEspaamento"/>
+      </w:pPr>
+    </w:p>
+    <w:p>
+      <w:pPr>
+        <w:pStyle w:val="SemEspaamento"/>
+      </w:pPr>
+    </w:p>
+    <w:p>
+      <w:pPr>
+        <w:pStyle w:val="SemEspaamento"/>
+      </w:pPr>
+    </w:p>
+    <w:p>
+      <w:pPr>
+        <w:pStyle w:val="SemEspaamento"/>
+      </w:pPr>
+    </w:p>
+    <w:p>
+      <w:pPr>
+        <w:pStyle w:val="SemEspaamento"/>
+      </w:pPr>
+      <w:proofErr w:type="spellStart"/>
+      <w:proofErr w:type="gramStart"/>
       <w:r>
         <w:lastRenderedPageBreak/>
-        <w:t>Diferenciais</w:t>
-      </w:r>
-    </w:p>
-    <w:p/>
-    <w:p>
-      <w:r>
-        <w:t>Sistema moderno e de facilidade de usabilidade</w:t>
-      </w:r>
-    </w:p>
-    <w:p>
-      <w:r>
-        <w:t>Suporte técnico 24h</w:t>
-      </w:r>
-    </w:p>
-    <w:p>
-      <w:r>
-        <w:t>Flexível para todos os negócios</w:t>
-      </w:r>
-    </w:p>
-    <w:p>
-      <w:r>
-        <w:t>Sistema inteligente voltado para dados em tempo real</w:t>
-      </w:r>
+        <w:t>atualizarDashboard</w:t>
+      </w:r>
+      <w:proofErr w:type="spellEnd"/>
+      <w:r>
+        <w:t>(</w:t>
+      </w:r>
+      <w:proofErr w:type="gramEnd"/>
+      <w:r>
+        <w:t>)</w:t>
+      </w:r>
+    </w:p>
+    <w:p>
+      <w:pPr>
+        <w:pStyle w:val="SemEspaamento"/>
+      </w:pPr>
+    </w:p>
+    <w:p>
+      <w:pPr>
+        <w:pStyle w:val="SemEspaamento"/>
+      </w:pPr>
+      <w:r>
+        <w:t>Descrição: Atualiza as informações de ocupação das vagas no dashboard, incluindo o total de vagas, vagas ocupadas, vagas livres e a taxa de ocupação.</w:t>
+      </w:r>
+    </w:p>
+    <w:p>
+      <w:pPr>
+        <w:pStyle w:val="SemEspaamento"/>
+      </w:pPr>
+    </w:p>
+    <w:p>
+      <w:pPr>
+        <w:pStyle w:val="SemEspaamento"/>
+      </w:pPr>
+      <w:proofErr w:type="spellStart"/>
+      <w:r>
+        <w:t>encontrarVagaDisponivel</w:t>
+      </w:r>
+      <w:proofErr w:type="spellEnd"/>
+      <w:r>
+        <w:t>(</w:t>
+      </w:r>
+      <w:proofErr w:type="spellStart"/>
+      <w:r>
+        <w:t>tipoVeiculo</w:t>
+      </w:r>
+      <w:proofErr w:type="spellEnd"/>
+      <w:r>
+        <w:t>)</w:t>
+      </w:r>
+    </w:p>
+    <w:p>
+      <w:pPr>
+        <w:pStyle w:val="SemEspaamento"/>
+      </w:pPr>
+    </w:p>
+    <w:p>
+      <w:pPr>
+        <w:pStyle w:val="SemEspaamento"/>
+      </w:pPr>
+      <w:r>
+        <w:t>Descrição: Busca uma vaga disponível do tipo especificado.</w:t>
+      </w:r>
+    </w:p>
+    <w:p>
+      <w:pPr>
+        <w:pStyle w:val="SemEspaamento"/>
+      </w:pPr>
+      <w:r>
+        <w:t xml:space="preserve">Retorno: Retorna </w:t>
+      </w:r>
+      <w:proofErr w:type="gramStart"/>
+      <w:r>
+        <w:t>a</w:t>
+      </w:r>
+      <w:proofErr w:type="gramEnd"/>
+      <w:r>
+        <w:t xml:space="preserve"> primeira vaga livre encontrada para o tipo de veículo.</w:t>
+      </w:r>
+    </w:p>
+    <w:p>
+      <w:pPr>
+        <w:pStyle w:val="SemEspaamento"/>
+      </w:pPr>
+    </w:p>
+    <w:p>
+      <w:pPr>
+        <w:pStyle w:val="SemEspaamento"/>
+      </w:pPr>
+      <w:proofErr w:type="spellStart"/>
+      <w:proofErr w:type="gramStart"/>
+      <w:r>
+        <w:t>salvarTabela</w:t>
+      </w:r>
+      <w:proofErr w:type="spellEnd"/>
+      <w:r>
+        <w:t>(</w:t>
+      </w:r>
+      <w:proofErr w:type="gramEnd"/>
+      <w:r>
+        <w:t xml:space="preserve">) e </w:t>
+      </w:r>
+      <w:proofErr w:type="spellStart"/>
+      <w:r>
+        <w:t>carregarTabela</w:t>
+      </w:r>
+      <w:proofErr w:type="spellEnd"/>
+      <w:r>
+        <w:t>()</w:t>
+      </w:r>
+    </w:p>
+    <w:p>
+      <w:pPr>
+        <w:pStyle w:val="SemEspaamento"/>
+      </w:pPr>
+    </w:p>
+    <w:p>
+      <w:pPr>
+        <w:pStyle w:val="SemEspaamento"/>
+      </w:pPr>
+      <w:r>
+        <w:t xml:space="preserve">Descrição: </w:t>
+      </w:r>
+      <w:proofErr w:type="spellStart"/>
+      <w:proofErr w:type="gramStart"/>
+      <w:r>
+        <w:t>salvarTabela</w:t>
+      </w:r>
+      <w:proofErr w:type="spellEnd"/>
+      <w:r>
+        <w:t>(</w:t>
+      </w:r>
+      <w:proofErr w:type="gramEnd"/>
+      <w:r>
+        <w:t xml:space="preserve">) salva a tabela de veículos no </w:t>
+      </w:r>
+      <w:proofErr w:type="spellStart"/>
+      <w:r>
+        <w:t>localStorage</w:t>
+      </w:r>
+      <w:proofErr w:type="spellEnd"/>
+      <w:r>
+        <w:t xml:space="preserve"> e </w:t>
+      </w:r>
+      <w:proofErr w:type="spellStart"/>
+      <w:r>
+        <w:t>carregarTabela</w:t>
+      </w:r>
+      <w:proofErr w:type="spellEnd"/>
+      <w:r>
+        <w:t>() restaura essa tabela ao recarregar a página.</w:t>
+      </w:r>
+    </w:p>
+    <w:p>
+      <w:pPr>
+        <w:pStyle w:val="SemEspaamento"/>
+      </w:pPr>
+    </w:p>
+    <w:p>
+      <w:pPr>
+        <w:pStyle w:val="SemEspaamento"/>
+      </w:pPr>
+      <w:proofErr w:type="spellStart"/>
+      <w:proofErr w:type="gramStart"/>
+      <w:r>
+        <w:t>limparDados</w:t>
+      </w:r>
+      <w:proofErr w:type="spellEnd"/>
+      <w:r>
+        <w:t>(</w:t>
+      </w:r>
+      <w:proofErr w:type="gramEnd"/>
+      <w:r>
+        <w:t>)</w:t>
+      </w:r>
+    </w:p>
+    <w:p>
+      <w:pPr>
+        <w:pStyle w:val="SemEspaamento"/>
+      </w:pPr>
+    </w:p>
+    <w:p>
+      <w:pPr>
+        <w:pStyle w:val="SemEspaamento"/>
+      </w:pPr>
+      <w:r>
+        <w:t xml:space="preserve">Descrição: Limpa os dados de vagas e a tabela de veículos do </w:t>
+      </w:r>
+      <w:proofErr w:type="spellStart"/>
+      <w:r>
+        <w:t>localStorage</w:t>
+      </w:r>
+      <w:proofErr w:type="spellEnd"/>
+      <w:r>
+        <w:t>, além de resetar o mapa e o dashboard.</w:t>
+      </w:r>
+    </w:p>
+    <w:p>
+      <w:pPr>
+        <w:pStyle w:val="SemEspaamento"/>
+      </w:pPr>
+    </w:p>
+    <w:p>
+      <w:pPr>
+        <w:pStyle w:val="SemEspaamento"/>
+      </w:pPr>
+      <w:proofErr w:type="spellStart"/>
+      <w:r>
+        <w:t>realizarCheckout</w:t>
+      </w:r>
+      <w:proofErr w:type="spellEnd"/>
+      <w:r>
+        <w:t>(</w:t>
+      </w:r>
+      <w:proofErr w:type="spellStart"/>
+      <w:r>
+        <w:t>botao</w:t>
+      </w:r>
+      <w:proofErr w:type="spellEnd"/>
+      <w:r>
+        <w:t>)</w:t>
+      </w:r>
+    </w:p>
+    <w:p>
+      <w:pPr>
+        <w:pStyle w:val="SemEspaamento"/>
+      </w:pPr>
+    </w:p>
+    <w:p>
+      <w:pPr>
+        <w:pStyle w:val="SemEspaamento"/>
+      </w:pPr>
+      <w:r>
+        <w:t xml:space="preserve">Descrição: Realiza o processo de </w:t>
+      </w:r>
+      <w:proofErr w:type="spellStart"/>
+      <w:r>
+        <w:t>check-out</w:t>
+      </w:r>
+      <w:proofErr w:type="spellEnd"/>
+      <w:r>
+        <w:t xml:space="preserve"> de um veículo, liberando a vaga, removendo o veículo da tabela de veículos e atualizando o dashboard. Adiciona a informação do </w:t>
+      </w:r>
+      <w:proofErr w:type="spellStart"/>
+      <w:r>
+        <w:t>check-out</w:t>
+      </w:r>
+      <w:proofErr w:type="spellEnd"/>
+      <w:r>
+        <w:t xml:space="preserve"> à tabela de histórico.</w:t>
+      </w:r>
+    </w:p>
+    <w:p>
+      <w:pPr>
+        <w:pStyle w:val="SemEspaamento"/>
+      </w:pPr>
+    </w:p>
+    <w:p>
+      <w:pPr>
+        <w:pStyle w:val="SemEspaamento"/>
+      </w:pPr>
+      <w:proofErr w:type="spellStart"/>
+      <w:r>
+        <w:t>adicionarAoHistorico</w:t>
+      </w:r>
+      <w:proofErr w:type="spellEnd"/>
+      <w:r>
+        <w:t>(checkout)</w:t>
+      </w:r>
+    </w:p>
+    <w:p>
+      <w:pPr>
+        <w:pStyle w:val="SemEspaamento"/>
+      </w:pPr>
+    </w:p>
+    <w:p>
+      <w:pPr>
+        <w:pStyle w:val="SemEspaamento"/>
+      </w:pPr>
+      <w:r>
+        <w:t xml:space="preserve">Descrição: Adiciona uma linha à tabela de histórico com as informações de </w:t>
+      </w:r>
+      <w:proofErr w:type="spellStart"/>
+      <w:r>
+        <w:t>check-out</w:t>
+      </w:r>
+      <w:proofErr w:type="spellEnd"/>
+      <w:r>
+        <w:t>, incluindo permanência e tarifa.</w:t>
+      </w:r>
+    </w:p>
+    <w:p>
+      <w:pPr>
+        <w:pStyle w:val="SemEspaamento"/>
+      </w:pPr>
+    </w:p>
+    <w:p>
+      <w:pPr>
+        <w:pStyle w:val="SemEspaamento"/>
+      </w:pPr>
+      <w:proofErr w:type="spellStart"/>
+      <w:proofErr w:type="gramStart"/>
+      <w:r>
+        <w:t>enviarDadosParaSheetDB</w:t>
+      </w:r>
+      <w:proofErr w:type="spellEnd"/>
+      <w:r>
+        <w:t>(</w:t>
+      </w:r>
+      <w:proofErr w:type="gramEnd"/>
+      <w:r>
+        <w:t>)</w:t>
+      </w:r>
+    </w:p>
+    <w:p>
+      <w:pPr>
+        <w:pStyle w:val="SemEspaamento"/>
+      </w:pPr>
+    </w:p>
+    <w:p>
+      <w:pPr>
+        <w:pStyle w:val="SemEspaamento"/>
+      </w:pPr>
+      <w:r>
+        <w:t xml:space="preserve">Descrição: Envia os dados da tabela de histórico para uma API externa, como o </w:t>
+      </w:r>
+      <w:proofErr w:type="spellStart"/>
+      <w:r>
+        <w:t>SheetDB</w:t>
+      </w:r>
+      <w:proofErr w:type="spellEnd"/>
+      <w:r>
+        <w:t>.</w:t>
+      </w:r>
+    </w:p>
+    <w:p>
+      <w:pPr>
+        <w:pStyle w:val="SemEspaamento"/>
+      </w:pPr>
+    </w:p>
+    <w:p>
+      <w:pPr>
+        <w:pStyle w:val="SemEspaamento"/>
+      </w:pPr>
+      <w:r>
+        <w:t>Funcionalidade de Persistência</w:t>
+      </w:r>
+    </w:p>
+    <w:p>
+      <w:pPr>
+        <w:pStyle w:val="SemEspaamento"/>
+      </w:pPr>
+      <w:r>
+        <w:t xml:space="preserve">As informações de vagas, tabela de veículos e histórico são persistidas usando </w:t>
+      </w:r>
+      <w:proofErr w:type="spellStart"/>
+      <w:r>
+        <w:t>localStorage</w:t>
+      </w:r>
+      <w:proofErr w:type="spellEnd"/>
+      <w:r>
+        <w:t>, garantindo que os dados permaneçam disponíveis após o recarregamento da página.</w:t>
+      </w:r>
+    </w:p>
+    <w:p>
+      <w:pPr>
+        <w:pStyle w:val="SemEspaamento"/>
+      </w:pPr>
     </w:p>
     <w:sectPr>
       <w:pgSz w:w="11906" w:h="16838"/>
@@ -964,6 +1878,29 @@
       <w:szCs w:val="24"/>
     </w:rPr>
   </w:style>
+  <w:style w:type="paragraph" w:styleId="Ttulo4">
+    <w:name w:val="heading 4"/>
+    <w:basedOn w:val="Normal"/>
+    <w:next w:val="Normal"/>
+    <w:link w:val="Ttulo4Char"/>
+    <w:uiPriority w:val="9"/>
+    <w:semiHidden/>
+    <w:unhideWhenUsed/>
+    <w:qFormat/>
+    <w:rsid w:val="001825F4"/>
+    <w:pPr>
+      <w:keepNext/>
+      <w:keepLines/>
+      <w:spacing w:before="40" w:after="0"/>
+      <w:outlineLvl w:val="3"/>
+    </w:pPr>
+    <w:rPr>
+      <w:rFonts w:asciiTheme="majorHAnsi" w:eastAsiaTheme="majorEastAsia" w:hAnsiTheme="majorHAnsi" w:cstheme="majorBidi"/>
+      <w:i/>
+      <w:iCs/>
+      <w:color w:val="2F5496" w:themeColor="accent1" w:themeShade="BF"/>
+    </w:rPr>
+  </w:style>
   <w:style w:type="character" w:default="1" w:styleId="Fontepargpadro">
     <w:name w:val="Default Paragraph Font"/>
     <w:uiPriority w:val="1"/>
@@ -1028,6 +1965,32 @@
       <w:color w:val="1F3763" w:themeColor="accent1" w:themeShade="7F"/>
       <w:sz w:val="24"/>
       <w:szCs w:val="24"/>
+    </w:rPr>
+  </w:style>
+  <w:style w:type="paragraph" w:styleId="SemEspaamento">
+    <w:name w:val="No Spacing"/>
+    <w:uiPriority w:val="1"/>
+    <w:qFormat/>
+    <w:rsid w:val="00FD7395"/>
+    <w:pPr>
+      <w:spacing w:after="0" w:line="240" w:lineRule="auto"/>
+    </w:pPr>
+    <w:rPr>
+      <w:rFonts w:ascii="Arial" w:hAnsi="Arial"/>
+    </w:rPr>
+  </w:style>
+  <w:style w:type="character" w:customStyle="1" w:styleId="Ttulo4Char">
+    <w:name w:val="Título 4 Char"/>
+    <w:basedOn w:val="Fontepargpadro"/>
+    <w:link w:val="Ttulo4"/>
+    <w:uiPriority w:val="9"/>
+    <w:semiHidden/>
+    <w:rsid w:val="001825F4"/>
+    <w:rPr>
+      <w:rFonts w:asciiTheme="majorHAnsi" w:eastAsiaTheme="majorEastAsia" w:hAnsiTheme="majorHAnsi" w:cstheme="majorBidi"/>
+      <w:i/>
+      <w:iCs/>
+      <w:color w:val="2F5496" w:themeColor="accent1" w:themeShade="BF"/>
     </w:rPr>
   </w:style>
 </w:styles>

</xml_diff>